<commit_message>
added main and library python files
</commit_message>
<xml_diff>
--- a/day1/Lecture.docx
+++ b/day1/Lecture.docx
@@ -1439,8 +1439,6 @@
         </w:rPr>
         <w:t>Python</w:t>
       </w:r>
-      <w:bookmarkStart w:id="0" w:name="_GoBack"/>
-      <w:bookmarkEnd w:id="0"/>
     </w:p>
     <w:p>
       <w:pPr>
@@ -1477,16 +1475,1310 @@
     </w:p>
     <w:p>
       <w:pPr>
-        <w:pStyle w:val="ListParagraph"/>
-        <w:numPr>
-          <w:ilvl w:val="0"/>
-          <w:numId w:val="1"/>
-        </w:numPr>
-        <w:rPr>
-          <w:rFonts w:ascii="바탕" w:eastAsia="바탕" w:hAnsi="바탕" w:cs="바탕" w:hint="eastAsia"/>
-          <w:lang w:eastAsia="ko-KR"/>
-        </w:rPr>
-      </w:pPr>
+        <w:rPr>
+          <w:rFonts w:ascii="American Typewriter" w:eastAsia="바탕" w:hAnsi="American Typewriter" w:cs="바탕"/>
+          <w:lang w:eastAsia="ko-KR"/>
+        </w:rPr>
+      </w:pPr>
+    </w:p>
+    <w:p>
+      <w:pPr>
+        <w:rPr>
+          <w:rFonts w:ascii="American Typewriter" w:eastAsia="바탕" w:hAnsi="American Typewriter" w:cs="바탕"/>
+          <w:lang w:eastAsia="ko-KR"/>
+        </w:rPr>
+      </w:pPr>
+    </w:p>
+    <w:p>
+      <w:pPr>
+        <w:rPr>
+          <w:rFonts w:ascii="American Typewriter" w:eastAsia="바탕" w:hAnsi="American Typewriter" w:cs="바탕"/>
+          <w:lang w:eastAsia="ko-KR"/>
+        </w:rPr>
+      </w:pPr>
+    </w:p>
+    <w:p>
+      <w:pPr>
+        <w:rPr>
+          <w:rFonts w:ascii="American Typewriter" w:eastAsia="바탕" w:hAnsi="American Typewriter" w:cs="바탕"/>
+          <w:lang w:eastAsia="ko-KR"/>
+        </w:rPr>
+      </w:pPr>
+    </w:p>
+    <w:p>
+      <w:pPr>
+        <w:rPr>
+          <w:rFonts w:ascii="American Typewriter" w:eastAsia="바탕" w:hAnsi="American Typewriter" w:cs="바탕"/>
+          <w:lang w:eastAsia="ko-KR"/>
+        </w:rPr>
+      </w:pPr>
+    </w:p>
+    <w:p>
+      <w:pPr>
+        <w:rPr>
+          <w:rFonts w:ascii="American Typewriter" w:eastAsia="바탕" w:hAnsi="American Typewriter" w:cs="바탕"/>
+          <w:lang w:eastAsia="ko-KR"/>
+        </w:rPr>
+      </w:pPr>
+    </w:p>
+    <w:p>
+      <w:pPr>
+        <w:rPr>
+          <w:rFonts w:ascii="American Typewriter" w:eastAsia="바탕" w:hAnsi="American Typewriter" w:cs="바탕"/>
+          <w:lang w:eastAsia="ko-KR"/>
+        </w:rPr>
+      </w:pPr>
+    </w:p>
+    <w:p>
+      <w:pPr>
+        <w:rPr>
+          <w:rFonts w:ascii="American Typewriter" w:eastAsia="바탕" w:hAnsi="American Typewriter" w:cs="바탕"/>
+          <w:lang w:eastAsia="ko-KR"/>
+        </w:rPr>
+      </w:pPr>
+    </w:p>
+    <w:p>
+      <w:pPr>
+        <w:rPr>
+          <w:rFonts w:ascii="American Typewriter" w:eastAsia="바탕" w:hAnsi="American Typewriter" w:cs="바탕"/>
+          <w:lang w:eastAsia="ko-KR"/>
+        </w:rPr>
+      </w:pPr>
+      <w:r>
+        <w:rPr>
+          <w:rFonts w:ascii="American Typewriter" w:eastAsia="바탕" w:hAnsi="American Typewriter" w:cs="바탕"/>
+          <w:lang w:eastAsia="ko-KR"/>
+        </w:rPr>
+        <w:t>&lt;Class file&gt;</w:t>
+      </w:r>
+    </w:p>
+    <w:p>
+      <w:pPr>
+        <w:rPr>
+          <w:rFonts w:ascii="American Typewriter" w:eastAsia="바탕" w:hAnsi="American Typewriter" w:cs="바탕"/>
+          <w:lang w:eastAsia="ko-KR"/>
+        </w:rPr>
+      </w:pPr>
+    </w:p>
+    <w:p>
+      <w:pPr>
+        <w:rPr>
+          <w:rFonts w:ascii="American Typewriter" w:eastAsia="바탕" w:hAnsi="American Typewriter" w:cs="바탕"/>
+          <w:lang w:eastAsia="ko-KR"/>
+        </w:rPr>
+      </w:pPr>
+      <w:r>
+        <w:rPr>
+          <w:rFonts w:ascii="American Typewriter" w:eastAsia="바탕" w:hAnsi="American Typewriter" w:cs="바탕" w:hint="eastAsia"/>
+          <w:lang w:eastAsia="ko-KR"/>
+        </w:rPr>
+        <w:t>의자가</w:t>
+      </w:r>
+      <w:r>
+        <w:rPr>
+          <w:rFonts w:ascii="American Typewriter" w:eastAsia="바탕" w:hAnsi="American Typewriter" w:cs="바탕" w:hint="eastAsia"/>
+          <w:lang w:eastAsia="ko-KR"/>
+        </w:rPr>
+        <w:t xml:space="preserve"> </w:t>
+      </w:r>
+      <w:r>
+        <w:rPr>
+          <w:rFonts w:ascii="American Typewriter" w:eastAsia="바탕" w:hAnsi="American Typewriter" w:cs="바탕" w:hint="eastAsia"/>
+          <w:lang w:eastAsia="ko-KR"/>
+        </w:rPr>
+        <w:t>있어</w:t>
+      </w:r>
+      <w:r>
+        <w:rPr>
+          <w:rFonts w:ascii="American Typewriter" w:eastAsia="바탕" w:hAnsi="American Typewriter" w:cs="바탕" w:hint="eastAsia"/>
+          <w:lang w:eastAsia="ko-KR"/>
+        </w:rPr>
+        <w:t xml:space="preserve">. </w:t>
+      </w:r>
+      <w:r>
+        <w:rPr>
+          <w:rFonts w:ascii="American Typewriter" w:eastAsia="바탕" w:hAnsi="American Typewriter" w:cs="바탕" w:hint="eastAsia"/>
+          <w:lang w:eastAsia="ko-KR"/>
+        </w:rPr>
+        <w:t>만질수도</w:t>
+      </w:r>
+      <w:r>
+        <w:rPr>
+          <w:rFonts w:ascii="American Typewriter" w:eastAsia="바탕" w:hAnsi="American Typewriter" w:cs="바탕" w:hint="eastAsia"/>
+          <w:lang w:eastAsia="ko-KR"/>
+        </w:rPr>
+        <w:t xml:space="preserve"> </w:t>
+      </w:r>
+      <w:r>
+        <w:rPr>
+          <w:rFonts w:ascii="American Typewriter" w:eastAsia="바탕" w:hAnsi="American Typewriter" w:cs="바탕" w:hint="eastAsia"/>
+          <w:lang w:eastAsia="ko-KR"/>
+        </w:rPr>
+        <w:t>있어</w:t>
+      </w:r>
+      <w:r>
+        <w:rPr>
+          <w:rFonts w:ascii="American Typewriter" w:eastAsia="바탕" w:hAnsi="American Typewriter" w:cs="바탕" w:hint="eastAsia"/>
+          <w:lang w:eastAsia="ko-KR"/>
+        </w:rPr>
+        <w:t xml:space="preserve"> </w:t>
+      </w:r>
+      <w:r>
+        <w:rPr>
+          <w:rFonts w:ascii="American Typewriter" w:eastAsia="바탕" w:hAnsi="American Typewriter" w:cs="바탕" w:hint="eastAsia"/>
+          <w:lang w:eastAsia="ko-KR"/>
+        </w:rPr>
+        <w:t>앉을</w:t>
+      </w:r>
+      <w:r>
+        <w:rPr>
+          <w:rFonts w:ascii="American Typewriter" w:eastAsia="바탕" w:hAnsi="American Typewriter" w:cs="바탕" w:hint="eastAsia"/>
+          <w:lang w:eastAsia="ko-KR"/>
+        </w:rPr>
+        <w:t xml:space="preserve"> </w:t>
+      </w:r>
+      <w:r>
+        <w:rPr>
+          <w:rFonts w:ascii="American Typewriter" w:eastAsia="바탕" w:hAnsi="American Typewriter" w:cs="바탕" w:hint="eastAsia"/>
+          <w:lang w:eastAsia="ko-KR"/>
+        </w:rPr>
+        <w:t>수</w:t>
+      </w:r>
+      <w:r>
+        <w:rPr>
+          <w:rFonts w:ascii="American Typewriter" w:eastAsia="바탕" w:hAnsi="American Typewriter" w:cs="바탕" w:hint="eastAsia"/>
+          <w:lang w:eastAsia="ko-KR"/>
+        </w:rPr>
+        <w:t xml:space="preserve"> </w:t>
+      </w:r>
+      <w:r>
+        <w:rPr>
+          <w:rFonts w:ascii="American Typewriter" w:eastAsia="바탕" w:hAnsi="American Typewriter" w:cs="바탕" w:hint="eastAsia"/>
+          <w:lang w:eastAsia="ko-KR"/>
+        </w:rPr>
+        <w:t>도</w:t>
+      </w:r>
+      <w:r>
+        <w:rPr>
+          <w:rFonts w:ascii="American Typewriter" w:eastAsia="바탕" w:hAnsi="American Typewriter" w:cs="바탕" w:hint="eastAsia"/>
+          <w:lang w:eastAsia="ko-KR"/>
+        </w:rPr>
+        <w:t xml:space="preserve"> </w:t>
+      </w:r>
+      <w:r>
+        <w:rPr>
+          <w:rFonts w:ascii="American Typewriter" w:eastAsia="바탕" w:hAnsi="American Typewriter" w:cs="바탕" w:hint="eastAsia"/>
+          <w:lang w:eastAsia="ko-KR"/>
+        </w:rPr>
+        <w:t>있고</w:t>
+      </w:r>
+      <w:r>
+        <w:rPr>
+          <w:rFonts w:ascii="American Typewriter" w:eastAsia="바탕" w:hAnsi="American Typewriter" w:cs="바탕" w:hint="eastAsia"/>
+          <w:lang w:eastAsia="ko-KR"/>
+        </w:rPr>
+        <w:t xml:space="preserve">. </w:t>
+      </w:r>
+      <w:r>
+        <w:rPr>
+          <w:rFonts w:ascii="American Typewriter" w:eastAsia="바탕" w:hAnsi="American Typewriter" w:cs="바탕"/>
+          <w:lang w:eastAsia="ko-KR"/>
+        </w:rPr>
+        <w:t>That’s the object.</w:t>
+      </w:r>
+    </w:p>
+    <w:p>
+      <w:pPr>
+        <w:rPr>
+          <w:rFonts w:ascii="American Typewriter" w:eastAsia="바탕" w:hAnsi="American Typewriter" w:cs="바탕"/>
+          <w:lang w:eastAsia="ko-KR"/>
+        </w:rPr>
+      </w:pPr>
+      <w:r>
+        <w:rPr>
+          <w:rFonts w:ascii="American Typewriter" w:eastAsia="바탕" w:hAnsi="American Typewriter" w:cs="바탕"/>
+          <w:lang w:eastAsia="ko-KR"/>
+        </w:rPr>
+        <w:t>Object is built for the class.</w:t>
+      </w:r>
+    </w:p>
+    <w:p>
+      <w:pPr>
+        <w:rPr>
+          <w:rFonts w:ascii="American Typewriter" w:eastAsia="바탕" w:hAnsi="American Typewriter" w:cs="바탕"/>
+          <w:lang w:eastAsia="ko-KR"/>
+        </w:rPr>
+      </w:pPr>
+    </w:p>
+    <w:p>
+      <w:pPr>
+        <w:rPr>
+          <w:rFonts w:ascii="American Typewriter" w:eastAsia="바탕" w:hAnsi="American Typewriter" w:cs="바탕" w:hint="eastAsia"/>
+          <w:lang w:eastAsia="ko-KR"/>
+        </w:rPr>
+      </w:pPr>
+      <w:r>
+        <w:rPr>
+          <w:rFonts w:ascii="American Typewriter" w:eastAsia="바탕" w:hAnsi="American Typewriter" w:cs="바탕"/>
+          <w:lang w:eastAsia="ko-KR"/>
+        </w:rPr>
+        <w:t>“</w:t>
+      </w:r>
+      <w:r>
+        <w:rPr>
+          <w:rFonts w:ascii="American Typewriter" w:eastAsia="바탕" w:hAnsi="American Typewriter" w:cs="바탕" w:hint="eastAsia"/>
+          <w:lang w:eastAsia="ko-KR"/>
+        </w:rPr>
+        <w:t>의자</w:t>
+      </w:r>
+      <w:r>
+        <w:rPr>
+          <w:rFonts w:ascii="American Typewriter" w:eastAsia="바탕" w:hAnsi="American Typewriter" w:cs="바탕"/>
+          <w:lang w:eastAsia="ko-KR"/>
+        </w:rPr>
+        <w:t>”</w:t>
+      </w:r>
+      <w:r>
+        <w:rPr>
+          <w:rFonts w:ascii="American Typewriter" w:eastAsia="바탕" w:hAnsi="American Typewriter" w:cs="바탕" w:hint="eastAsia"/>
+          <w:lang w:eastAsia="ko-KR"/>
+        </w:rPr>
+        <w:t>라고</w:t>
+      </w:r>
+      <w:r>
+        <w:rPr>
+          <w:rFonts w:ascii="American Typewriter" w:eastAsia="바탕" w:hAnsi="American Typewriter" w:cs="바탕" w:hint="eastAsia"/>
+          <w:lang w:eastAsia="ko-KR"/>
+        </w:rPr>
+        <w:t xml:space="preserve"> </w:t>
+      </w:r>
+      <w:r>
+        <w:rPr>
+          <w:rFonts w:ascii="American Typewriter" w:eastAsia="바탕" w:hAnsi="American Typewriter" w:cs="바탕" w:hint="eastAsia"/>
+          <w:lang w:eastAsia="ko-KR"/>
+        </w:rPr>
+        <w:t>써있는</w:t>
+      </w:r>
+      <w:r>
+        <w:rPr>
+          <w:rFonts w:ascii="American Typewriter" w:eastAsia="바탕" w:hAnsi="American Typewriter" w:cs="바탕" w:hint="eastAsia"/>
+          <w:lang w:eastAsia="ko-KR"/>
+        </w:rPr>
+        <w:t xml:space="preserve"> </w:t>
+      </w:r>
+      <w:r>
+        <w:rPr>
+          <w:rFonts w:ascii="American Typewriter" w:eastAsia="바탕" w:hAnsi="American Typewriter" w:cs="바탕" w:hint="eastAsia"/>
+          <w:lang w:eastAsia="ko-KR"/>
+        </w:rPr>
+        <w:t>종이가</w:t>
+      </w:r>
+      <w:r>
+        <w:rPr>
+          <w:rFonts w:ascii="American Typewriter" w:eastAsia="바탕" w:hAnsi="American Typewriter" w:cs="바탕" w:hint="eastAsia"/>
+          <w:lang w:eastAsia="ko-KR"/>
+        </w:rPr>
+        <w:t xml:space="preserve"> </w:t>
+      </w:r>
+      <w:r>
+        <w:rPr>
+          <w:rFonts w:ascii="American Typewriter" w:eastAsia="바탕" w:hAnsi="American Typewriter" w:cs="바탕" w:hint="eastAsia"/>
+          <w:lang w:eastAsia="ko-KR"/>
+        </w:rPr>
+        <w:t>있음</w:t>
+      </w:r>
+      <w:r>
+        <w:rPr>
+          <w:rFonts w:ascii="American Typewriter" w:eastAsia="바탕" w:hAnsi="American Typewriter" w:cs="바탕" w:hint="eastAsia"/>
+          <w:lang w:eastAsia="ko-KR"/>
+        </w:rPr>
+        <w:t>.</w:t>
+      </w:r>
+    </w:p>
+    <w:p>
+      <w:pPr>
+        <w:rPr>
+          <w:rFonts w:ascii="American Typewriter" w:eastAsia="바탕" w:hAnsi="American Typewriter" w:cs="바탕"/>
+          <w:lang w:eastAsia="ko-KR"/>
+        </w:rPr>
+      </w:pPr>
+      <w:proofErr w:type="gramStart"/>
+      <w:r>
+        <w:rPr>
+          <w:rFonts w:ascii="American Typewriter" w:eastAsia="바탕" w:hAnsi="American Typewriter" w:cs="바탕"/>
+          <w:lang w:eastAsia="ko-KR"/>
+        </w:rPr>
+        <w:t>class</w:t>
+      </w:r>
+      <w:proofErr w:type="gramEnd"/>
+      <w:r>
+        <w:rPr>
+          <w:rFonts w:ascii="American Typewriter" w:eastAsia="바탕" w:hAnsi="American Typewriter" w:cs="바탕"/>
+          <w:lang w:eastAsia="ko-KR"/>
+        </w:rPr>
+        <w:t xml:space="preserve"> is documentation</w:t>
+      </w:r>
+    </w:p>
+    <w:p>
+      <w:pPr>
+        <w:rPr>
+          <w:rFonts w:ascii="American Typewriter" w:eastAsia="바탕" w:hAnsi="American Typewriter" w:cs="바탕" w:hint="eastAsia"/>
+          <w:lang w:eastAsia="ko-KR"/>
+        </w:rPr>
+      </w:pPr>
+    </w:p>
+    <w:p>
+      <w:pPr>
+        <w:rPr>
+          <w:rFonts w:ascii="American Typewriter" w:eastAsia="바탕" w:hAnsi="American Typewriter" w:cs="바탕" w:hint="eastAsia"/>
+          <w:lang w:eastAsia="ko-KR"/>
+        </w:rPr>
+      </w:pPr>
+    </w:p>
+    <w:tbl>
+      <w:tblPr>
+        <w:tblStyle w:val="TableGrid"/>
+        <w:tblW w:w="0" w:type="auto"/>
+        <w:tblLook w:val="04A0" w:firstRow="1" w:lastRow="0" w:firstColumn="1" w:lastColumn="0" w:noHBand="0" w:noVBand="1"/>
+      </w:tblPr>
+      <w:tblGrid>
+        <w:gridCol w:w="4788"/>
+        <w:gridCol w:w="4788"/>
+      </w:tblGrid>
+      <w:tr>
+        <w:tc>
+          <w:tcPr>
+            <w:tcW w:w="4788" w:type="dxa"/>
+          </w:tcPr>
+          <w:p>
+            <w:pPr>
+              <w:rPr>
+                <w:rFonts w:ascii="American Typewriter" w:eastAsia="바탕" w:hAnsi="American Typewriter" w:cs="바탕"/>
+                <w:lang w:eastAsia="ko-KR"/>
+              </w:rPr>
+            </w:pPr>
+            <w:r>
+              <w:rPr>
+                <w:rFonts w:ascii="American Typewriter" w:eastAsia="바탕" w:hAnsi="American Typewriter" w:cs="바탕"/>
+                <w:lang w:eastAsia="ko-KR"/>
+              </w:rPr>
+              <w:t>Chair</w:t>
+            </w:r>
+          </w:p>
+          <w:p>
+            <w:pPr>
+              <w:rPr>
+                <w:rFonts w:ascii="American Typewriter" w:eastAsia="바탕" w:hAnsi="American Typewriter" w:cs="바탕"/>
+                <w:lang w:eastAsia="ko-KR"/>
+              </w:rPr>
+            </w:pPr>
+            <w:r>
+              <w:rPr>
+                <w:rFonts w:ascii="American Typewriter" w:eastAsia="바탕" w:hAnsi="American Typewriter" w:cs="바탕"/>
+                <w:lang w:eastAsia="ko-KR"/>
+              </w:rPr>
+              <w:t>OBJECT</w:t>
+            </w:r>
+          </w:p>
+        </w:tc>
+        <w:tc>
+          <w:tcPr>
+            <w:tcW w:w="4788" w:type="dxa"/>
+          </w:tcPr>
+          <w:p>
+            <w:pPr>
+              <w:rPr>
+                <w:rFonts w:ascii="American Typewriter" w:eastAsia="바탕" w:hAnsi="American Typewriter" w:cs="바탕"/>
+                <w:lang w:eastAsia="ko-KR"/>
+              </w:rPr>
+            </w:pPr>
+            <w:r>
+              <w:rPr>
+                <w:rFonts w:ascii="American Typewriter" w:eastAsia="바탕" w:hAnsi="American Typewriter" w:cs="바탕"/>
+                <w:lang w:eastAsia="ko-KR"/>
+              </w:rPr>
+              <w:t>Paper that says “chair”</w:t>
+            </w:r>
+          </w:p>
+          <w:p>
+            <w:pPr>
+              <w:rPr>
+                <w:rFonts w:ascii="American Typewriter" w:eastAsia="바탕" w:hAnsi="American Typewriter" w:cs="바탕"/>
+                <w:lang w:eastAsia="ko-KR"/>
+              </w:rPr>
+            </w:pPr>
+            <w:r>
+              <w:rPr>
+                <w:rFonts w:ascii="American Typewriter" w:eastAsia="바탕" w:hAnsi="American Typewriter" w:cs="바탕"/>
+                <w:lang w:eastAsia="ko-KR"/>
+              </w:rPr>
+              <w:t>CLASS</w:t>
+            </w:r>
+          </w:p>
+        </w:tc>
+      </w:tr>
+      <w:tr>
+        <w:tc>
+          <w:tcPr>
+            <w:tcW w:w="4788" w:type="dxa"/>
+          </w:tcPr>
+          <w:p>
+            <w:pPr>
+              <w:rPr>
+                <w:rFonts w:ascii="American Typewriter" w:eastAsia="바탕" w:hAnsi="American Typewriter" w:cs="바탕"/>
+                <w:lang w:eastAsia="ko-KR"/>
+              </w:rPr>
+            </w:pPr>
+            <w:proofErr w:type="spellStart"/>
+            <w:proofErr w:type="gramStart"/>
+            <w:r>
+              <w:rPr>
+                <w:rFonts w:ascii="American Typewriter" w:eastAsia="바탕" w:hAnsi="American Typewriter" w:cs="바탕"/>
+                <w:lang w:eastAsia="ko-KR"/>
+              </w:rPr>
+              <w:t>num</w:t>
+            </w:r>
+            <w:proofErr w:type="spellEnd"/>
+            <w:proofErr w:type="gramEnd"/>
+            <w:r>
+              <w:rPr>
+                <w:rFonts w:ascii="American Typewriter" w:eastAsia="바탕" w:hAnsi="American Typewriter" w:cs="바탕"/>
+                <w:lang w:eastAsia="ko-KR"/>
+              </w:rPr>
+              <w:t xml:space="preserve"> height arm Boolean</w:t>
+            </w:r>
+          </w:p>
+          <w:p>
+            <w:pPr>
+              <w:rPr>
+                <w:rFonts w:ascii="American Typewriter" w:eastAsia="바탕" w:hAnsi="American Typewriter" w:cs="바탕"/>
+                <w:lang w:eastAsia="ko-KR"/>
+              </w:rPr>
+            </w:pPr>
+            <w:proofErr w:type="gramStart"/>
+            <w:r>
+              <w:rPr>
+                <w:rFonts w:ascii="American Typewriter" w:eastAsia="바탕" w:hAnsi="American Typewriter" w:cs="바탕"/>
+                <w:lang w:eastAsia="ko-KR"/>
+              </w:rPr>
+              <w:t>string</w:t>
+            </w:r>
+            <w:proofErr w:type="gramEnd"/>
+            <w:r>
+              <w:rPr>
+                <w:rFonts w:ascii="American Typewriter" w:eastAsia="바탕" w:hAnsi="American Typewriter" w:cs="바탕"/>
+                <w:lang w:eastAsia="ko-KR"/>
+              </w:rPr>
+              <w:t xml:space="preserve"> color</w:t>
+            </w:r>
+          </w:p>
+        </w:tc>
+        <w:tc>
+          <w:tcPr>
+            <w:tcW w:w="4788" w:type="dxa"/>
+          </w:tcPr>
+          <w:p>
+            <w:pPr>
+              <w:rPr>
+                <w:rFonts w:ascii="American Typewriter" w:eastAsia="바탕" w:hAnsi="American Typewriter" w:cs="바탕" w:hint="eastAsia"/>
+                <w:lang w:eastAsia="ko-KR"/>
+              </w:rPr>
+            </w:pPr>
+          </w:p>
+        </w:tc>
+      </w:tr>
+      <w:tr>
+        <w:tc>
+          <w:tcPr>
+            <w:tcW w:w="4788" w:type="dxa"/>
+          </w:tcPr>
+          <w:p>
+            <w:pPr>
+              <w:rPr>
+                <w:rFonts w:ascii="American Typewriter" w:eastAsia="바탕" w:hAnsi="American Typewriter" w:cs="바탕"/>
+                <w:lang w:eastAsia="ko-KR"/>
+              </w:rPr>
+            </w:pPr>
+            <w:r>
+              <w:rPr>
+                <w:rFonts w:ascii="American Typewriter" w:eastAsia="바탕" w:hAnsi="American Typewriter" w:cs="바탕"/>
+                <w:lang w:eastAsia="ko-KR"/>
+              </w:rPr>
+              <w:t>&lt;</w:t>
+            </w:r>
+            <w:proofErr w:type="gramStart"/>
+            <w:r>
+              <w:rPr>
+                <w:rFonts w:ascii="American Typewriter" w:eastAsia="바탕" w:hAnsi="American Typewriter" w:cs="바탕"/>
+                <w:lang w:eastAsia="ko-KR"/>
+              </w:rPr>
+              <w:t>function</w:t>
+            </w:r>
+            <w:proofErr w:type="gramEnd"/>
+            <w:r>
+              <w:rPr>
+                <w:rFonts w:ascii="American Typewriter" w:eastAsia="바탕" w:hAnsi="American Typewriter" w:cs="바탕"/>
+                <w:lang w:eastAsia="ko-KR"/>
+              </w:rPr>
+              <w:t>&gt;</w:t>
+            </w:r>
+          </w:p>
+          <w:p>
+            <w:pPr>
+              <w:rPr>
+                <w:rFonts w:ascii="American Typewriter" w:eastAsia="바탕" w:hAnsi="American Typewriter" w:cs="바탕"/>
+                <w:lang w:eastAsia="ko-KR"/>
+              </w:rPr>
+            </w:pPr>
+            <w:proofErr w:type="gramStart"/>
+            <w:r>
+              <w:rPr>
+                <w:rFonts w:ascii="American Typewriter" w:eastAsia="바탕" w:hAnsi="American Typewriter" w:cs="바탕"/>
+                <w:lang w:eastAsia="ko-KR"/>
+              </w:rPr>
+              <w:t>Roll(</w:t>
+            </w:r>
+            <w:proofErr w:type="gramEnd"/>
+            <w:r>
+              <w:rPr>
+                <w:rFonts w:ascii="American Typewriter" w:eastAsia="바탕" w:hAnsi="American Typewriter" w:cs="바탕"/>
+                <w:lang w:eastAsia="ko-KR"/>
+              </w:rPr>
+              <w:t>)</w:t>
+            </w:r>
+          </w:p>
+          <w:p>
+            <w:pPr>
+              <w:rPr>
+                <w:rFonts w:ascii="American Typewriter" w:eastAsia="바탕" w:hAnsi="American Typewriter" w:cs="바탕"/>
+                <w:lang w:eastAsia="ko-KR"/>
+              </w:rPr>
+            </w:pPr>
+            <w:proofErr w:type="gramStart"/>
+            <w:r>
+              <w:rPr>
+                <w:rFonts w:ascii="American Typewriter" w:eastAsia="바탕" w:hAnsi="American Typewriter" w:cs="바탕"/>
+                <w:lang w:eastAsia="ko-KR"/>
+              </w:rPr>
+              <w:t>Adjust(</w:t>
+            </w:r>
+            <w:proofErr w:type="gramEnd"/>
+            <w:r>
+              <w:rPr>
+                <w:rFonts w:ascii="American Typewriter" w:eastAsia="바탕" w:hAnsi="American Typewriter" w:cs="바탕"/>
+                <w:lang w:eastAsia="ko-KR"/>
+              </w:rPr>
+              <w:t>)</w:t>
+            </w:r>
+          </w:p>
+          <w:p>
+            <w:pPr>
+              <w:rPr>
+                <w:rFonts w:ascii="American Typewriter" w:eastAsia="바탕" w:hAnsi="American Typewriter" w:cs="바탕"/>
+                <w:lang w:eastAsia="ko-KR"/>
+              </w:rPr>
+            </w:pPr>
+            <w:proofErr w:type="gramStart"/>
+            <w:r>
+              <w:rPr>
+                <w:rFonts w:ascii="American Typewriter" w:eastAsia="바탕" w:hAnsi="American Typewriter" w:cs="바탕"/>
+                <w:lang w:eastAsia="ko-KR"/>
+              </w:rPr>
+              <w:t>Spin(</w:t>
+            </w:r>
+            <w:proofErr w:type="gramEnd"/>
+            <w:r>
+              <w:rPr>
+                <w:rFonts w:ascii="American Typewriter" w:eastAsia="바탕" w:hAnsi="American Typewriter" w:cs="바탕"/>
+                <w:lang w:eastAsia="ko-KR"/>
+              </w:rPr>
+              <w:t>)</w:t>
+            </w:r>
+          </w:p>
+        </w:tc>
+        <w:tc>
+          <w:tcPr>
+            <w:tcW w:w="4788" w:type="dxa"/>
+          </w:tcPr>
+          <w:p>
+            <w:pPr>
+              <w:rPr>
+                <w:rFonts w:ascii="American Typewriter" w:eastAsia="바탕" w:hAnsi="American Typewriter" w:cs="바탕" w:hint="eastAsia"/>
+                <w:lang w:eastAsia="ko-KR"/>
+              </w:rPr>
+            </w:pPr>
+          </w:p>
+        </w:tc>
+      </w:tr>
+    </w:tbl>
+    <w:p>
+      <w:pPr>
+        <w:ind w:left="720" w:hanging="720"/>
+        <w:rPr>
+          <w:rFonts w:ascii="American Typewriter" w:eastAsia="바탕" w:hAnsi="American Typewriter" w:cs="바탕" w:hint="eastAsia"/>
+          <w:lang w:eastAsia="ko-KR"/>
+        </w:rPr>
+      </w:pPr>
+    </w:p>
+    <w:p>
+      <w:pPr>
+        <w:ind w:left="720" w:hanging="720"/>
+        <w:rPr>
+          <w:rFonts w:ascii="American Typewriter" w:eastAsia="바탕" w:hAnsi="American Typewriter" w:cs="바탕" w:hint="eastAsia"/>
+          <w:lang w:eastAsia="ko-KR"/>
+        </w:rPr>
+      </w:pPr>
+    </w:p>
+    <w:p>
+      <w:pPr>
+        <w:ind w:left="720" w:hanging="720"/>
+        <w:rPr>
+          <w:rFonts w:ascii="American Typewriter" w:eastAsia="바탕" w:hAnsi="American Typewriter" w:cs="바탕"/>
+          <w:lang w:eastAsia="ko-KR"/>
+        </w:rPr>
+      </w:pPr>
+    </w:p>
+    <w:tbl>
+      <w:tblPr>
+        <w:tblStyle w:val="TableGrid"/>
+        <w:tblW w:w="1998" w:type="dxa"/>
+        <w:tblInd w:w="108" w:type="dxa"/>
+        <w:tblLook w:val="04A0" w:firstRow="1" w:lastRow="0" w:firstColumn="1" w:lastColumn="0" w:noHBand="0" w:noVBand="1"/>
+      </w:tblPr>
+      <w:tblGrid>
+        <w:gridCol w:w="1998"/>
+      </w:tblGrid>
+      <w:tr>
+        <w:tc>
+          <w:tcPr>
+            <w:tcW w:w="1998" w:type="dxa"/>
+          </w:tcPr>
+          <w:p>
+            <w:pPr>
+              <w:rPr>
+                <w:rFonts w:ascii="American Typewriter" w:eastAsia="바탕" w:hAnsi="American Typewriter" w:cs="바탕"/>
+                <w:lang w:eastAsia="ko-KR"/>
+              </w:rPr>
+            </w:pPr>
+            <w:r>
+              <w:rPr>
+                <w:rFonts w:ascii="American Typewriter" w:eastAsia="바탕" w:hAnsi="American Typewriter" w:cs="바탕"/>
+                <w:lang w:eastAsia="ko-KR"/>
+              </w:rPr>
+              <w:t>Student</w:t>
+            </w:r>
+          </w:p>
+        </w:tc>
+      </w:tr>
+      <w:tr>
+        <w:tc>
+          <w:tcPr>
+            <w:tcW w:w="1998" w:type="dxa"/>
+          </w:tcPr>
+          <w:p>
+            <w:pPr>
+              <w:rPr>
+                <w:rFonts w:ascii="American Typewriter" w:eastAsia="바탕" w:hAnsi="American Typewriter" w:cs="바탕"/>
+                <w:lang w:eastAsia="ko-KR"/>
+              </w:rPr>
+            </w:pPr>
+            <w:proofErr w:type="gramStart"/>
+            <w:r>
+              <w:rPr>
+                <w:rFonts w:ascii="American Typewriter" w:eastAsia="바탕" w:hAnsi="American Typewriter" w:cs="바탕"/>
+                <w:lang w:eastAsia="ko-KR"/>
+              </w:rPr>
+              <w:t>name</w:t>
+            </w:r>
+            <w:proofErr w:type="gramEnd"/>
+            <w:r>
+              <w:rPr>
+                <w:rFonts w:ascii="American Typewriter" w:eastAsia="바탕" w:hAnsi="American Typewriter" w:cs="바탕"/>
+                <w:lang w:eastAsia="ko-KR"/>
+              </w:rPr>
+              <w:t xml:space="preserve"> = “Paul”</w:t>
+            </w:r>
+          </w:p>
+          <w:p>
+            <w:pPr>
+              <w:rPr>
+                <w:rFonts w:ascii="American Typewriter" w:eastAsia="바탕" w:hAnsi="American Typewriter" w:cs="바탕"/>
+                <w:lang w:eastAsia="ko-KR"/>
+              </w:rPr>
+            </w:pPr>
+            <w:proofErr w:type="gramStart"/>
+            <w:r>
+              <w:rPr>
+                <w:rFonts w:ascii="American Typewriter" w:eastAsia="바탕" w:hAnsi="American Typewriter" w:cs="바탕"/>
+                <w:lang w:eastAsia="ko-KR"/>
+              </w:rPr>
+              <w:t>age</w:t>
+            </w:r>
+            <w:proofErr w:type="gramEnd"/>
+            <w:r>
+              <w:rPr>
+                <w:rFonts w:ascii="American Typewriter" w:eastAsia="바탕" w:hAnsi="American Typewriter" w:cs="바탕"/>
+                <w:lang w:eastAsia="ko-KR"/>
+              </w:rPr>
+              <w:t xml:space="preserve"> = 20</w:t>
+            </w:r>
+          </w:p>
+        </w:tc>
+      </w:tr>
+      <w:tr>
+        <w:tc>
+          <w:tcPr>
+            <w:tcW w:w="1998" w:type="dxa"/>
+          </w:tcPr>
+          <w:p>
+            <w:pPr>
+              <w:rPr>
+                <w:rFonts w:ascii="American Typewriter" w:eastAsia="바탕" w:hAnsi="American Typewriter" w:cs="바탕"/>
+                <w:lang w:eastAsia="ko-KR"/>
+              </w:rPr>
+            </w:pPr>
+            <w:proofErr w:type="gramStart"/>
+            <w:r>
+              <w:rPr>
+                <w:rFonts w:ascii="American Typewriter" w:eastAsia="바탕" w:hAnsi="American Typewriter" w:cs="바탕"/>
+                <w:lang w:eastAsia="ko-KR"/>
+              </w:rPr>
+              <w:t>read</w:t>
+            </w:r>
+            <w:proofErr w:type="gramEnd"/>
+            <w:r>
+              <w:rPr>
+                <w:rFonts w:ascii="American Typewriter" w:eastAsia="바탕" w:hAnsi="American Typewriter" w:cs="바탕"/>
+                <w:lang w:eastAsia="ko-KR"/>
+              </w:rPr>
+              <w:t>()</w:t>
+            </w:r>
+          </w:p>
+          <w:p>
+            <w:pPr>
+              <w:rPr>
+                <w:rFonts w:ascii="American Typewriter" w:eastAsia="바탕" w:hAnsi="American Typewriter" w:cs="바탕"/>
+                <w:lang w:eastAsia="ko-KR"/>
+              </w:rPr>
+            </w:pPr>
+            <w:proofErr w:type="gramStart"/>
+            <w:r>
+              <w:rPr>
+                <w:rFonts w:ascii="American Typewriter" w:eastAsia="바탕" w:hAnsi="American Typewriter" w:cs="바탕"/>
+                <w:lang w:eastAsia="ko-KR"/>
+              </w:rPr>
+              <w:t>write</w:t>
+            </w:r>
+            <w:proofErr w:type="gramEnd"/>
+            <w:r>
+              <w:rPr>
+                <w:rFonts w:ascii="American Typewriter" w:eastAsia="바탕" w:hAnsi="American Typewriter" w:cs="바탕"/>
+                <w:lang w:eastAsia="ko-KR"/>
+              </w:rPr>
+              <w:t>()</w:t>
+            </w:r>
+          </w:p>
+        </w:tc>
+      </w:tr>
+    </w:tbl>
+    <w:p>
+      <w:pPr>
+        <w:ind w:left="720" w:hanging="720"/>
+        <w:rPr>
+          <w:rFonts w:ascii="American Typewriter" w:eastAsia="바탕" w:hAnsi="American Typewriter" w:cs="바탕" w:hint="eastAsia"/>
+          <w:lang w:eastAsia="ko-KR"/>
+        </w:rPr>
+      </w:pPr>
+    </w:p>
+    <w:p>
+      <w:pPr>
+        <w:ind w:left="720" w:hanging="720"/>
+        <w:rPr>
+          <w:rFonts w:ascii="American Typewriter" w:eastAsia="바탕" w:hAnsi="American Typewriter" w:cs="바탕" w:hint="eastAsia"/>
+          <w:lang w:eastAsia="ko-KR"/>
+        </w:rPr>
+      </w:pPr>
+    </w:p>
+    <w:p>
+      <w:pPr>
+        <w:ind w:left="720" w:hanging="720"/>
+        <w:rPr>
+          <w:rFonts w:ascii="American Typewriter" w:eastAsia="바탕" w:hAnsi="American Typewriter" w:cs="바탕" w:hint="eastAsia"/>
+          <w:lang w:eastAsia="ko-KR"/>
+        </w:rPr>
+      </w:pPr>
+      <w:r>
+        <w:rPr>
+          <w:rFonts w:ascii="American Typewriter" w:eastAsia="바탕" w:hAnsi="American Typewriter" w:cs="바탕"/>
+          <w:lang w:eastAsia="ko-KR"/>
+        </w:rPr>
+        <w:t xml:space="preserve">Class </w:t>
+      </w:r>
+      <w:r>
+        <w:rPr>
+          <w:rFonts w:ascii="American Typewriter" w:eastAsia="바탕" w:hAnsi="American Typewriter" w:cs="바탕"/>
+          <w:lang w:eastAsia="ko-KR"/>
+        </w:rPr>
+        <w:t>file</w:t>
+      </w:r>
+      <w:r>
+        <w:rPr>
+          <w:rFonts w:ascii="American Typewriter" w:eastAsia="바탕" w:hAnsi="American Typewriter" w:cs="바탕" w:hint="eastAsia"/>
+          <w:lang w:eastAsia="ko-KR"/>
+        </w:rPr>
+        <w:t>에서</w:t>
+      </w:r>
+      <w:r>
+        <w:rPr>
+          <w:rFonts w:ascii="American Typewriter" w:eastAsia="바탕" w:hAnsi="American Typewriter" w:cs="바탕" w:hint="eastAsia"/>
+          <w:lang w:eastAsia="ko-KR"/>
+        </w:rPr>
+        <w:t xml:space="preserve"> </w:t>
+      </w:r>
+      <w:r>
+        <w:rPr>
+          <w:rFonts w:ascii="American Typewriter" w:eastAsia="바탕" w:hAnsi="American Typewriter" w:cs="바탕"/>
+          <w:lang w:eastAsia="ko-KR"/>
+        </w:rPr>
+        <w:t>Object</w:t>
+      </w:r>
+      <w:r>
+        <w:rPr>
+          <w:rFonts w:ascii="American Typewriter" w:eastAsia="바탕" w:hAnsi="American Typewriter" w:cs="바탕" w:hint="eastAsia"/>
+          <w:lang w:eastAsia="ko-KR"/>
+        </w:rPr>
+        <w:t>대문자로</w:t>
+      </w:r>
+      <w:r>
+        <w:rPr>
+          <w:rFonts w:ascii="American Typewriter" w:eastAsia="바탕" w:hAnsi="American Typewriter" w:cs="바탕" w:hint="eastAsia"/>
+          <w:lang w:eastAsia="ko-KR"/>
+        </w:rPr>
+        <w:t xml:space="preserve"> </w:t>
+      </w:r>
+      <w:r>
+        <w:rPr>
+          <w:rFonts w:ascii="American Typewriter" w:eastAsia="바탕" w:hAnsi="American Typewriter" w:cs="바탕" w:hint="eastAsia"/>
+          <w:lang w:eastAsia="ko-KR"/>
+        </w:rPr>
+        <w:t>써야해</w:t>
+      </w:r>
+    </w:p>
+    <w:p>
+      <w:pPr>
+        <w:ind w:left="720" w:hanging="720"/>
+        <w:rPr>
+          <w:rFonts w:ascii="American Typewriter" w:eastAsia="바탕" w:hAnsi="American Typewriter" w:cs="바탕" w:hint="eastAsia"/>
+          <w:lang w:eastAsia="ko-KR"/>
+        </w:rPr>
+      </w:pPr>
+    </w:p>
+    <w:p>
+      <w:pPr>
+        <w:ind w:left="720" w:hanging="720"/>
+        <w:rPr>
+          <w:rFonts w:ascii="American Typewriter" w:eastAsia="바탕" w:hAnsi="American Typewriter" w:cs="바탕" w:hint="eastAsia"/>
+          <w:lang w:eastAsia="ko-KR"/>
+        </w:rPr>
+      </w:pPr>
+      <w:r>
+        <w:rPr>
+          <w:rFonts w:ascii="American Typewriter" w:eastAsia="바탕" w:hAnsi="American Typewriter" w:cs="바탕"/>
+          <w:lang w:eastAsia="ko-KR"/>
+        </w:rPr>
+        <w:t>Method</w:t>
+      </w:r>
+      <w:r>
+        <w:rPr>
+          <w:rFonts w:ascii="American Typewriter" w:eastAsia="바탕" w:hAnsi="American Typewriter" w:cs="바탕" w:hint="eastAsia"/>
+          <w:lang w:eastAsia="ko-KR"/>
+        </w:rPr>
+        <w:t>에서는</w:t>
+      </w:r>
+      <w:r>
+        <w:rPr>
+          <w:rFonts w:ascii="American Typewriter" w:eastAsia="바탕" w:hAnsi="American Typewriter" w:cs="바탕" w:hint="eastAsia"/>
+          <w:lang w:eastAsia="ko-KR"/>
+        </w:rPr>
+        <w:t xml:space="preserve"> </w:t>
+      </w:r>
+      <w:r>
+        <w:rPr>
+          <w:rFonts w:ascii="American Typewriter" w:eastAsia="바탕" w:hAnsi="American Typewriter" w:cs="바탕" w:hint="eastAsia"/>
+          <w:lang w:eastAsia="ko-KR"/>
+        </w:rPr>
+        <w:t>꼭</w:t>
+      </w:r>
+      <w:r>
+        <w:rPr>
+          <w:rFonts w:ascii="American Typewriter" w:eastAsia="바탕" w:hAnsi="American Typewriter" w:cs="바탕" w:hint="eastAsia"/>
+          <w:lang w:eastAsia="ko-KR"/>
+        </w:rPr>
+        <w:t xml:space="preserve"> </w:t>
+      </w:r>
+      <w:r>
+        <w:rPr>
+          <w:rFonts w:ascii="American Typewriter" w:eastAsia="바탕" w:hAnsi="American Typewriter" w:cs="바탕" w:hint="eastAsia"/>
+          <w:lang w:eastAsia="ko-KR"/>
+        </w:rPr>
+        <w:t>동사를</w:t>
+      </w:r>
+      <w:r>
+        <w:rPr>
+          <w:rFonts w:ascii="American Typewriter" w:eastAsia="바탕" w:hAnsi="American Typewriter" w:cs="바탕" w:hint="eastAsia"/>
+          <w:lang w:eastAsia="ko-KR"/>
+        </w:rPr>
+        <w:t xml:space="preserve"> </w:t>
+      </w:r>
+      <w:r>
+        <w:rPr>
+          <w:rFonts w:ascii="American Typewriter" w:eastAsia="바탕" w:hAnsi="American Typewriter" w:cs="바탕" w:hint="eastAsia"/>
+          <w:lang w:eastAsia="ko-KR"/>
+        </w:rPr>
+        <w:t>써야함</w:t>
+      </w:r>
+      <w:r>
+        <w:rPr>
+          <w:rFonts w:ascii="American Typewriter" w:eastAsia="바탕" w:hAnsi="American Typewriter" w:cs="바탕" w:hint="eastAsia"/>
+          <w:lang w:eastAsia="ko-KR"/>
+        </w:rPr>
+        <w:t xml:space="preserve">. </w:t>
+      </w:r>
+      <w:r>
+        <w:rPr>
+          <w:rFonts w:ascii="American Typewriter" w:eastAsia="바탕" w:hAnsi="American Typewriter" w:cs="바탕" w:hint="eastAsia"/>
+          <w:lang w:eastAsia="ko-KR"/>
+        </w:rPr>
+        <w:t>예를들어</w:t>
+      </w:r>
+      <w:r>
+        <w:rPr>
+          <w:rFonts w:ascii="American Typewriter" w:eastAsia="바탕" w:hAnsi="American Typewriter" w:cs="바탕" w:hint="eastAsia"/>
+          <w:lang w:eastAsia="ko-KR"/>
+        </w:rPr>
+        <w:t xml:space="preserve"> </w:t>
+      </w:r>
+      <w:r>
+        <w:rPr>
+          <w:rFonts w:ascii="American Typewriter" w:eastAsia="바탕" w:hAnsi="American Typewriter" w:cs="바탕"/>
+          <w:lang w:eastAsia="ko-KR"/>
+        </w:rPr>
+        <w:t>money</w:t>
+      </w:r>
+      <w:r>
+        <w:rPr>
+          <w:rFonts w:ascii="American Typewriter" w:eastAsia="바탕" w:hAnsi="American Typewriter" w:cs="바탕" w:hint="eastAsia"/>
+          <w:lang w:eastAsia="ko-KR"/>
+        </w:rPr>
+        <w:t>보다는</w:t>
+      </w:r>
+      <w:r>
+        <w:rPr>
+          <w:rFonts w:ascii="American Typewriter" w:eastAsia="바탕" w:hAnsi="American Typewriter" w:cs="바탕" w:hint="eastAsia"/>
+          <w:lang w:eastAsia="ko-KR"/>
+        </w:rPr>
+        <w:t xml:space="preserve"> </w:t>
+      </w:r>
+      <w:proofErr w:type="spellStart"/>
+      <w:r>
+        <w:rPr>
+          <w:rFonts w:ascii="American Typewriter" w:eastAsia="바탕" w:hAnsi="American Typewriter" w:cs="바탕"/>
+          <w:lang w:eastAsia="ko-KR"/>
+        </w:rPr>
+        <w:t>get_money</w:t>
+      </w:r>
+      <w:proofErr w:type="spellEnd"/>
+      <w:r>
+        <w:rPr>
+          <w:rFonts w:ascii="American Typewriter" w:eastAsia="바탕" w:hAnsi="American Typewriter" w:cs="바탕" w:hint="eastAsia"/>
+          <w:lang w:eastAsia="ko-KR"/>
+        </w:rPr>
+        <w:t>라고</w:t>
+      </w:r>
+      <w:r>
+        <w:rPr>
+          <w:rFonts w:ascii="American Typewriter" w:eastAsia="바탕" w:hAnsi="American Typewriter" w:cs="바탕" w:hint="eastAsia"/>
+          <w:lang w:eastAsia="ko-KR"/>
+        </w:rPr>
+        <w:t xml:space="preserve"> </w:t>
+      </w:r>
+      <w:r>
+        <w:rPr>
+          <w:rFonts w:ascii="American Typewriter" w:eastAsia="바탕" w:hAnsi="American Typewriter" w:cs="바탕" w:hint="eastAsia"/>
+          <w:lang w:eastAsia="ko-KR"/>
+        </w:rPr>
+        <w:t>해야함</w:t>
+      </w:r>
+    </w:p>
+    <w:p>
+      <w:pPr>
+        <w:ind w:left="720" w:hanging="720"/>
+        <w:rPr>
+          <w:rFonts w:ascii="American Typewriter" w:eastAsia="바탕" w:hAnsi="American Typewriter" w:cs="바탕"/>
+          <w:lang w:eastAsia="ko-KR"/>
+        </w:rPr>
+      </w:pPr>
+    </w:p>
+    <w:p>
+      <w:pPr>
+        <w:ind w:left="720" w:hanging="720"/>
+        <w:rPr>
+          <w:rFonts w:ascii="American Typewriter" w:eastAsia="바탕" w:hAnsi="American Typewriter" w:cs="바탕"/>
+          <w:lang w:eastAsia="ko-KR"/>
+        </w:rPr>
+      </w:pPr>
+    </w:p>
+    <w:p>
+      <w:pPr>
+        <w:ind w:left="720" w:hanging="720"/>
+        <w:rPr>
+          <w:rFonts w:ascii="American Typewriter" w:eastAsia="바탕" w:hAnsi="American Typewriter" w:cs="바탕"/>
+          <w:lang w:eastAsia="ko-KR"/>
+        </w:rPr>
+      </w:pPr>
+    </w:p>
+    <w:p>
+      <w:pPr>
+        <w:ind w:left="720" w:hanging="720"/>
+        <w:rPr>
+          <w:rFonts w:ascii="American Typewriter" w:eastAsia="바탕" w:hAnsi="American Typewriter" w:cs="바탕"/>
+          <w:lang w:eastAsia="ko-KR"/>
+        </w:rPr>
+      </w:pPr>
+      <w:r>
+        <w:rPr>
+          <w:rFonts w:ascii="American Typewriter" w:eastAsia="바탕" w:hAnsi="American Typewriter" w:cs="바탕" w:hint="eastAsia"/>
+          <w:lang w:eastAsia="ko-KR"/>
+        </w:rPr>
+        <w:t>이름</w:t>
+      </w:r>
+      <w:r>
+        <w:rPr>
+          <w:rFonts w:ascii="American Typewriter" w:eastAsia="바탕" w:hAnsi="American Typewriter" w:cs="바탕" w:hint="eastAsia"/>
+          <w:lang w:eastAsia="ko-KR"/>
+        </w:rPr>
+        <w:t xml:space="preserve">? </w:t>
+      </w:r>
+      <w:r>
+        <w:rPr>
+          <w:rFonts w:ascii="American Typewriter" w:eastAsia="바탕" w:hAnsi="American Typewriter" w:cs="바탕"/>
+          <w:lang w:eastAsia="ko-KR"/>
+        </w:rPr>
+        <w:t>Object name</w:t>
+      </w:r>
+    </w:p>
+    <w:p>
+      <w:pPr>
+        <w:ind w:left="720" w:hanging="720"/>
+        <w:rPr>
+          <w:rFonts w:ascii="American Typewriter" w:eastAsia="바탕" w:hAnsi="American Typewriter" w:cs="바탕"/>
+          <w:lang w:eastAsia="ko-KR"/>
+        </w:rPr>
+      </w:pPr>
+      <w:proofErr w:type="gramStart"/>
+      <w:r>
+        <w:rPr>
+          <w:rFonts w:ascii="American Typewriter" w:eastAsia="바탕" w:hAnsi="American Typewriter" w:cs="바탕"/>
+          <w:lang w:eastAsia="ko-KR"/>
+        </w:rPr>
+        <w:t>class</w:t>
+      </w:r>
+      <w:proofErr w:type="gramEnd"/>
+      <w:r>
+        <w:rPr>
+          <w:rFonts w:ascii="American Typewriter" w:eastAsia="바탕" w:hAnsi="American Typewriter" w:cs="바탕"/>
+          <w:lang w:eastAsia="ko-KR"/>
+        </w:rPr>
+        <w:t xml:space="preserve"> Name </w:t>
+      </w:r>
+    </w:p>
+    <w:p>
+      <w:pPr>
+        <w:ind w:left="720" w:hanging="720"/>
+        <w:rPr>
+          <w:rFonts w:ascii="American Typewriter" w:eastAsia="바탕" w:hAnsi="American Typewriter" w:cs="바탕"/>
+          <w:lang w:eastAsia="ko-KR"/>
+        </w:rPr>
+      </w:pPr>
+    </w:p>
+    <w:p>
+      <w:pPr>
+        <w:ind w:left="720" w:hanging="720"/>
+        <w:rPr>
+          <w:rFonts w:ascii="American Typewriter" w:eastAsia="바탕" w:hAnsi="American Typewriter" w:cs="바탕"/>
+          <w:lang w:eastAsia="ko-KR"/>
+        </w:rPr>
+      </w:pPr>
+    </w:p>
+    <w:p>
+      <w:pPr>
+        <w:ind w:left="720" w:hanging="720"/>
+        <w:rPr>
+          <w:rFonts w:ascii="American Typewriter" w:eastAsia="바탕" w:hAnsi="American Typewriter" w:cs="바탕"/>
+          <w:lang w:eastAsia="ko-KR"/>
+        </w:rPr>
+      </w:pPr>
+    </w:p>
+    <w:p>
+      <w:pPr>
+        <w:ind w:left="720" w:hanging="720"/>
+        <w:rPr>
+          <w:rFonts w:ascii="American Typewriter" w:eastAsia="바탕" w:hAnsi="American Typewriter" w:cs="바탕"/>
+          <w:lang w:eastAsia="ko-KR"/>
+        </w:rPr>
+      </w:pPr>
+      <w:r>
+        <w:rPr>
+          <w:rFonts w:ascii="American Typewriter" w:eastAsia="바탕" w:hAnsi="American Typewriter" w:cs="바탕"/>
+          <w:lang w:eastAsia="ko-KR"/>
+        </w:rPr>
+        <w:t>JS =&gt; this.name</w:t>
+      </w:r>
+      <w:r>
+        <w:rPr>
+          <w:rFonts w:ascii="American Typewriter" w:eastAsia="바탕" w:hAnsi="American Typewriter" w:cs="바탕" w:hint="eastAsia"/>
+          <w:lang w:eastAsia="ko-KR"/>
+        </w:rPr>
+        <w:t xml:space="preserve"> </w:t>
+      </w:r>
+      <w:r>
+        <w:rPr>
+          <w:rFonts w:ascii="American Typewriter" w:eastAsia="바탕" w:hAnsi="American Typewriter" w:cs="바탕" w:hint="eastAsia"/>
+          <w:lang w:eastAsia="ko-KR"/>
+        </w:rPr>
+        <w:t>이나</w:t>
+      </w:r>
+      <w:r>
+        <w:rPr>
+          <w:rFonts w:ascii="American Typewriter" w:eastAsia="바탕" w:hAnsi="American Typewriter" w:cs="바탕"/>
+          <w:lang w:eastAsia="ko-KR"/>
+        </w:rPr>
+        <w:t xml:space="preserve"> </w:t>
+      </w:r>
+      <w:proofErr w:type="spellStart"/>
+      <w:r>
+        <w:rPr>
+          <w:rFonts w:ascii="American Typewriter" w:eastAsia="바탕" w:hAnsi="American Typewriter" w:cs="바탕"/>
+          <w:lang w:eastAsia="ko-KR"/>
+        </w:rPr>
+        <w:t>this.color</w:t>
+      </w:r>
+      <w:proofErr w:type="spellEnd"/>
+      <w:r>
+        <w:rPr>
+          <w:rFonts w:ascii="American Typewriter" w:eastAsia="바탕" w:hAnsi="American Typewriter" w:cs="바탕"/>
+          <w:lang w:eastAsia="ko-KR"/>
+        </w:rPr>
+        <w:t xml:space="preserve"> </w:t>
+      </w:r>
+      <w:r>
+        <w:rPr>
+          <w:rFonts w:ascii="American Typewriter" w:eastAsia="바탕" w:hAnsi="American Typewriter" w:cs="바탕" w:hint="eastAsia"/>
+          <w:lang w:eastAsia="ko-KR"/>
+        </w:rPr>
+        <w:t xml:space="preserve"> </w:t>
+      </w:r>
+      <w:r>
+        <w:rPr>
+          <w:rFonts w:ascii="American Typewriter" w:eastAsia="바탕" w:hAnsi="American Typewriter" w:cs="바탕" w:hint="eastAsia"/>
+          <w:lang w:eastAsia="ko-KR"/>
+        </w:rPr>
+        <w:t>등등</w:t>
+      </w:r>
+      <w:r>
+        <w:rPr>
+          <w:rFonts w:ascii="American Typewriter" w:eastAsia="바탕" w:hAnsi="American Typewriter" w:cs="바탕"/>
+          <w:lang w:eastAsia="ko-KR"/>
+        </w:rPr>
+        <w:t>– property (private attribute)</w:t>
+      </w:r>
+    </w:p>
+    <w:p>
+      <w:pPr>
+        <w:ind w:left="720" w:hanging="720"/>
+        <w:rPr>
+          <w:rFonts w:ascii="American Typewriter" w:eastAsia="바탕" w:hAnsi="American Typewriter" w:cs="바탕"/>
+          <w:lang w:eastAsia="ko-KR"/>
+        </w:rPr>
+      </w:pPr>
+    </w:p>
+    <w:p>
+      <w:pPr>
+        <w:ind w:left="720" w:hanging="720"/>
+        <w:rPr>
+          <w:rFonts w:ascii="American Typewriter" w:eastAsia="바탕" w:hAnsi="American Typewriter" w:cs="바탕"/>
+          <w:lang w:eastAsia="ko-KR"/>
+        </w:rPr>
+      </w:pPr>
+      <w:r>
+        <w:rPr>
+          <w:rFonts w:ascii="American Typewriter" w:eastAsia="바탕" w:hAnsi="American Typewriter" w:cs="바탕"/>
+          <w:lang w:eastAsia="ko-KR"/>
+        </w:rPr>
+        <w:t xml:space="preserve">(Python) =&gt; this.name </w:t>
+      </w:r>
+      <w:r>
+        <w:rPr>
+          <w:rFonts w:ascii="American Typewriter" w:eastAsia="바탕" w:hAnsi="American Typewriter" w:cs="바탕" w:hint="eastAsia"/>
+          <w:lang w:eastAsia="ko-KR"/>
+        </w:rPr>
+        <w:t>이나</w:t>
+      </w:r>
+      <w:r>
+        <w:rPr>
+          <w:rFonts w:ascii="American Typewriter" w:eastAsia="바탕" w:hAnsi="American Typewriter" w:cs="바탕"/>
+          <w:lang w:eastAsia="ko-KR"/>
+        </w:rPr>
+        <w:t xml:space="preserve"> </w:t>
+      </w:r>
+      <w:proofErr w:type="spellStart"/>
+      <w:r>
+        <w:rPr>
+          <w:rFonts w:ascii="American Typewriter" w:eastAsia="바탕" w:hAnsi="American Typewriter" w:cs="바탕"/>
+          <w:lang w:eastAsia="ko-KR"/>
+        </w:rPr>
+        <w:t>this.color</w:t>
+      </w:r>
+      <w:proofErr w:type="spellEnd"/>
+      <w:r>
+        <w:rPr>
+          <w:rFonts w:ascii="American Typewriter" w:eastAsia="바탕" w:hAnsi="American Typewriter" w:cs="바탕" w:hint="eastAsia"/>
+          <w:lang w:eastAsia="ko-KR"/>
+        </w:rPr>
+        <w:t xml:space="preserve"> </w:t>
+      </w:r>
+      <w:r>
+        <w:rPr>
+          <w:rFonts w:ascii="American Typewriter" w:eastAsia="바탕" w:hAnsi="American Typewriter" w:cs="바탕" w:hint="eastAsia"/>
+          <w:lang w:eastAsia="ko-KR"/>
+        </w:rPr>
+        <w:t>등등</w:t>
+      </w:r>
+      <w:r>
+        <w:rPr>
+          <w:rFonts w:ascii="American Typewriter" w:eastAsia="바탕" w:hAnsi="American Typewriter" w:cs="바탕" w:hint="eastAsia"/>
+          <w:lang w:eastAsia="ko-KR"/>
+        </w:rPr>
+        <w:t>..</w:t>
+      </w:r>
+      <w:r>
+        <w:rPr>
+          <w:rFonts w:ascii="American Typewriter" w:eastAsia="바탕" w:hAnsi="American Typewriter" w:cs="바탕"/>
+          <w:lang w:eastAsia="ko-KR"/>
+        </w:rPr>
+        <w:t xml:space="preserve"> - </w:t>
+      </w:r>
+      <w:proofErr w:type="gramStart"/>
+      <w:r>
+        <w:rPr>
+          <w:rFonts w:ascii="American Typewriter" w:eastAsia="바탕" w:hAnsi="American Typewriter" w:cs="바탕"/>
+          <w:lang w:eastAsia="ko-KR"/>
+        </w:rPr>
+        <w:t>attribute</w:t>
+      </w:r>
+      <w:bookmarkStart w:id="0" w:name="_GoBack"/>
+      <w:bookmarkEnd w:id="0"/>
+      <w:proofErr w:type="gramEnd"/>
     </w:p>
     <w:sectPr>
       <w:pgSz w:w="12240" w:h="15840"/>
@@ -2384,7 +3676,7 @@
 </file>
 
 <file path=customXml/itemProps1.xml><?xml version="1.0" encoding="utf-8"?>
-<ds:datastoreItem xmlns:ds="http://schemas.openxmlformats.org/officeDocument/2006/customXml" ds:itemID="{4A6C1092-086E-DC45-8F7B-DE372A8C4E8E}">
+<ds:datastoreItem xmlns:ds="http://schemas.openxmlformats.org/officeDocument/2006/customXml" ds:itemID="{2DF87B00-9708-C442-99D4-5D0CEB0FE937}">
   <ds:schemaRefs>
     <ds:schemaRef ds:uri="http://schemas.openxmlformats.org/officeDocument/2006/bibliography"/>
   </ds:schemaRefs>

</xml_diff>